<commit_message>
Added URI to GitHub repo
</commit_message>
<xml_diff>
--- a/bin/docx/FINOS Reference FOSS Policy v0.2.2.docx
+++ b/bin/docx/FINOS Reference FOSS Policy v0.2.2.docx
@@ -27,11 +27,19 @@
           <w:b/>
         </w:rPr>
       </w:pPr>
+      <w:proofErr w:type="gramStart"/>
       <w:r>
         <w:rPr>
           <w:b/>
         </w:rPr>
-        <w:t>for Financial Services Institutions</w:t>
+        <w:t>for</w:t>
+      </w:r>
+      <w:proofErr w:type="gramEnd"/>
+      <w:r>
+        <w:rPr>
+          <w:b/>
+        </w:rPr>
+        <w:t xml:space="preserve"> Financial Services Institutions</w:t>
       </w:r>
     </w:p>
     <w:p>
@@ -133,12 +141,7 @@
         <w:t xml:space="preserve"> policy for a</w:t>
       </w:r>
       <w:r>
-        <w:t xml:space="preserve"> financial services institution, inclu</w:t>
-      </w:r>
-      <w:bookmarkStart w:id="1" w:name="_GoBack"/>
-      <w:bookmarkEnd w:id="1"/>
-      <w:r>
-        <w:t>ding sample provisions governing the acquisition and</w:t>
+        <w:t xml:space="preserve"> financial services institution, including sample provisions governing the acquisition and</w:t>
       </w:r>
       <w:r>
         <w:t xml:space="preserve"> use</w:t>
@@ -206,10 +209,26 @@
         <w:t>y</w:t>
       </w:r>
       <w:r>
-        <w:t xml:space="preserve"> of any kind, whether express, implied, statutory, or other.</w:t>
-      </w:r>
-      <w:r>
-        <w:t xml:space="preserve"> The original version of this document is available at TKTKTK. Any modified version must indicate modifications. This notice and disclaimer must be retained on any copies and derivative works.</w:t>
+        <w:t xml:space="preserve"> of any kind, whether express, implied, stat</w:t>
+      </w:r>
+      <w:bookmarkStart w:id="1" w:name="_GoBack"/>
+      <w:bookmarkEnd w:id="1"/>
+      <w:r>
+        <w:t>utory, or other.</w:t>
+      </w:r>
+      <w:r>
+        <w:t xml:space="preserve"> The original version of this document is available at </w:t>
+      </w:r>
+      <w:hyperlink r:id="rId8" w:history="1">
+        <w:r>
+          <w:rPr>
+            <w:rStyle w:val="Hyperlink"/>
+          </w:rPr>
+          <w:t>https://github.com/finos-osr/reference-foss-policy</w:t>
+        </w:r>
+      </w:hyperlink>
+      <w:r>
+        <w:t>. Any modified version must indicate modifications. This notice and disclaimer must be retained on any copies and derivative works.</w:t>
       </w:r>
     </w:p>
     <w:p>
@@ -231,7 +250,15 @@
     </w:p>
     <w:p>
       <w:r>
-        <w:t xml:space="preserve">There are many potential benefits to using and contributing to FOSS. Effective participation in FOSS ecosystems can lower software development costs, increase the pace of software development, improve software quality and security, and promote developer recruitment and retention. As with any undertaking, engagement with FOSS raises questions about avoidable risks. These include inadvertently disclosing sensitive information, giving up exclusive rights to intellectual property, infringement of third party rights, introduction of security vulnerabilities to Company software products, and reputational harm. </w:t>
+        <w:t xml:space="preserve">There are many potential benefits to using and contributing to FOSS. Effective participation in FOSS ecosystems can lower software development costs, increase the pace of </w:t>
+      </w:r>
+      <w:proofErr w:type="gramStart"/>
+      <w:r>
+        <w:t>software</w:t>
+      </w:r>
+      <w:proofErr w:type="gramEnd"/>
+      <w:r>
+        <w:t xml:space="preserve"> development, improve software quality and security, and promote developer recruitment and retention. As with any undertaking, engagement with FOSS raises questions about avoidable risks. These include inadvertently disclosing sensitive information, giving up exclusive rights to intellectual property, infringement of third party rights, introduction of security vulnerabilities to Company software products, and reputational harm. </w:t>
       </w:r>
     </w:p>
     <w:p>
@@ -591,7 +618,15 @@
         <w:ind w:right="720"/>
       </w:pPr>
       <w:r>
-        <w:t xml:space="preserve"> which uses are subject to pre-approval, which require FRB review, and which are prohibited under all circumstances.</w:t>
+        <w:t xml:space="preserve"> </w:t>
+      </w:r>
+      <w:proofErr w:type="gramStart"/>
+      <w:r>
+        <w:t>which</w:t>
+      </w:r>
+      <w:proofErr w:type="gramEnd"/>
+      <w:r>
+        <w:t xml:space="preserve"> uses are subject to pre-approval, which require FRB review, and which are prohibited under all circumstances.</w:t>
       </w:r>
     </w:p>
     <w:p>
@@ -1074,7 +1109,7 @@
         <w:lastRenderedPageBreak/>
         <w:t>The security review shall include consultation of the National Vulnerabilities Database (</w:t>
       </w:r>
-      <w:hyperlink r:id="rId8">
+      <w:hyperlink r:id="rId9">
         <w:r>
           <w:rPr>
             <w:color w:val="0563C1"/>
@@ -1363,7 +1398,15 @@
         </w:numPr>
       </w:pPr>
       <w:r>
-        <w:t>Modifications must be tracked using an SCM system so that the differences from the baseline FOSS component’s source readily identifiable. The SCM system must capture the identity of any employee making Contributions accurately in a manner consistent with Company’s internal audit requirements.</w:t>
+        <w:t xml:space="preserve">Modifications must be tracked using an SCM system so that the differences from the baseline FOSS </w:t>
+      </w:r>
+      <w:proofErr w:type="gramStart"/>
+      <w:r>
+        <w:t>component’s</w:t>
+      </w:r>
+      <w:proofErr w:type="gramEnd"/>
+      <w:r>
+        <w:t xml:space="preserve"> source readily identifiable. The SCM system must capture the identity of any employee making Contributions accurately in a manner consistent with Company’s internal audit requirements.</w:t>
       </w:r>
     </w:p>
     <w:p>
@@ -1425,7 +1468,15 @@
     </w:p>
     <w:p>
       <w:r>
-        <w:t>The FRB shall develop procedures governing (i) employee Contributions of code and other materials to third-party FOSS Projects and (ii) publication of Company Software Products under FOSS Licenses. These procedures should promote the strategic, compliance, and security priorities identified in the FOSS Use Policy.</w:t>
+        <w:t>The FRB shall develop procedures governing (</w:t>
+      </w:r>
+      <w:proofErr w:type="spellStart"/>
+      <w:r>
+        <w:t>i</w:t>
+      </w:r>
+      <w:proofErr w:type="spellEnd"/>
+      <w:r>
+        <w:t>) employee Contributions of code and other materials to third-party FOSS Projects and (ii) publication of Company Software Products under FOSS Licenses. These procedures should promote the strategic, compliance, and security priorities identified in the FOSS Use Policy.</w:t>
       </w:r>
     </w:p>
     <w:p>
@@ -1514,9 +1565,14 @@
         </w:numPr>
         <w:ind w:right="720"/>
       </w:pPr>
+      <w:proofErr w:type="gramStart"/>
       <w:r>
         <w:lastRenderedPageBreak/>
-        <w:t>links to information about the FOSS Project’s contribution requirements, including any contributor license agreements.</w:t>
+        <w:t>links</w:t>
+      </w:r>
+      <w:proofErr w:type="gramEnd"/>
+      <w:r>
+        <w:t xml:space="preserve"> to information about the FOSS Project’s contribution requirements, including any contributor license agreements.</w:t>
       </w:r>
     </w:p>
     <w:p>
@@ -1648,7 +1704,15 @@
         <w:ind w:right="720"/>
       </w:pPr>
       <w:r>
-        <w:t>Reciprocal (i.e. copyleft) licensing requirements in the applicable FOSS License(s);</w:t>
+        <w:t xml:space="preserve">Reciprocal (i.e. </w:t>
+      </w:r>
+      <w:proofErr w:type="spellStart"/>
+      <w:r>
+        <w:t>copyleft</w:t>
+      </w:r>
+      <w:proofErr w:type="spellEnd"/>
+      <w:r>
+        <w:t>) licensing requirements in the applicable FOSS License(s);</w:t>
       </w:r>
     </w:p>
     <w:p>
@@ -1975,8 +2039,13 @@
         </w:numPr>
         <w:ind w:right="720"/>
       </w:pPr>
-      <w:r>
-        <w:t>is consistent with the FOSS Project’s policies and code of conduct.</w:t>
+      <w:proofErr w:type="gramStart"/>
+      <w:r>
+        <w:t>is</w:t>
+      </w:r>
+      <w:proofErr w:type="gramEnd"/>
+      <w:r>
+        <w:t xml:space="preserve"> consistent with the FOSS Project’s policies and code of conduct.</w:t>
       </w:r>
     </w:p>
     <w:p>
@@ -2313,7 +2382,7 @@
       <w:r>
         <w:t>FOSS License: A license listed as an Open Source License by the Open Source Initiative (</w:t>
       </w:r>
-      <w:hyperlink r:id="rId9">
+      <w:hyperlink r:id="rId10">
         <w:r>
           <w:rPr>
             <w:color w:val="0563C1"/>
@@ -2325,7 +2394,7 @@
       <w:r>
         <w:t>) or as a Free Software License by the Free Software Foundation (</w:t>
       </w:r>
-      <w:hyperlink r:id="rId10">
+      <w:hyperlink r:id="rId11">
         <w:r>
           <w:rPr>
             <w:color w:val="0563C1"/>
@@ -2423,8 +2492,8 @@
       </w:r>
     </w:p>
     <w:sectPr>
-      <w:headerReference w:type="default" r:id="rId11"/>
-      <w:footerReference w:type="default" r:id="rId12"/>
+      <w:headerReference w:type="default" r:id="rId12"/>
+      <w:footerReference w:type="default" r:id="rId13"/>
       <w:pgSz w:w="12240" w:h="15840"/>
       <w:pgMar w:top="1440" w:right="1440" w:bottom="1440" w:left="1440" w:header="720" w:footer="720" w:gutter="0"/>
       <w:pgNumType w:start="1"/>
@@ -2478,7 +2547,7 @@
       <w:rPr>
         <w:noProof/>
       </w:rPr>
-      <w:t>1</w:t>
+      <w:t>14</w:t>
     </w:r>
     <w:r>
       <w:fldChar w:fldCharType="end"/>

</xml_diff>